<commit_message>
Updated compiled design with pseudocode state headers for function prototypes
Signed-off-by: ttallentire <thomastallentire@hotmail.com>
</commit_message>
<xml_diff>
--- a/Design/Comm-Audio Design Doc.docx
+++ b/Design/Comm-Audio Design Doc.docx
@@ -243,7 +243,7 @@
           <v:shape id="_x0000_i1025" type="#_x0000_t75" style="width:467.3pt;height:312.45pt" o:ole="">
             <v:imagedata r:id="rId6" o:title=""/>
           </v:shape>
-          <o:OLEObject Type="Embed" ProgID="Visio.Drawing.15" ShapeID="_x0000_i1025" DrawAspect="Content" ObjectID="_1486987650" r:id="rId7"/>
+          <o:OLEObject Type="Embed" ProgID="Visio.Drawing.15" ShapeID="_x0000_i1025" DrawAspect="Content" ObjectID="_1487059131" r:id="rId7"/>
         </w:object>
       </w:r>
     </w:p>
@@ -258,7 +258,7 @@
           <v:shape id="_x0000_i1026" type="#_x0000_t75" style="width:406.2pt;height:448.3pt" o:ole="">
             <v:imagedata r:id="rId8" o:title=""/>
           </v:shape>
-          <o:OLEObject Type="Embed" ProgID="Visio.Drawing.15" ShapeID="_x0000_i1026" DrawAspect="Content" ObjectID="_1486987651" r:id="rId9"/>
+          <o:OLEObject Type="Embed" ProgID="Visio.Drawing.15" ShapeID="_x0000_i1026" DrawAspect="Content" ObjectID="_1487059132" r:id="rId9"/>
         </w:object>
       </w:r>
     </w:p>
@@ -273,7 +273,7 @@
           <v:shape id="_x0000_i1027" type="#_x0000_t75" style="width:395.3pt;height:583.45pt" o:ole="">
             <v:imagedata r:id="rId10" o:title=""/>
           </v:shape>
-          <o:OLEObject Type="Embed" ProgID="Visio.Drawing.15" ShapeID="_x0000_i1027" DrawAspect="Content" ObjectID="_1486987652" r:id="rId11"/>
+          <o:OLEObject Type="Embed" ProgID="Visio.Drawing.15" ShapeID="_x0000_i1027" DrawAspect="Content" ObjectID="_1487059133" r:id="rId11"/>
         </w:object>
       </w:r>
     </w:p>
@@ -360,7 +360,7 @@
           <v:shape id="_x0000_i1028" type="#_x0000_t75" style="width:86.95pt;height:539.3pt" o:ole="">
             <v:imagedata r:id="rId12" o:title=""/>
           </v:shape>
-          <o:OLEObject Type="Embed" ProgID="Visio.Drawing.15" ShapeID="_x0000_i1028" DrawAspect="Content" ObjectID="_1486987653" r:id="rId13"/>
+          <o:OLEObject Type="Embed" ProgID="Visio.Drawing.15" ShapeID="_x0000_i1028" DrawAspect="Content" ObjectID="_1487059134" r:id="rId13"/>
         </w:object>
       </w:r>
       <w:r>
@@ -380,7 +380,7 @@
           <v:shape id="_x0000_i1029" type="#_x0000_t75" style="width:261.5pt;height:383.1pt" o:ole="">
             <v:imagedata r:id="rId14" o:title=""/>
           </v:shape>
-          <o:OLEObject Type="Embed" ProgID="Visio.Drawing.15" ShapeID="_x0000_i1029" DrawAspect="Content" ObjectID="_1486987654" r:id="rId15"/>
+          <o:OLEObject Type="Embed" ProgID="Visio.Drawing.15" ShapeID="_x0000_i1029" DrawAspect="Content" ObjectID="_1487059135" r:id="rId15"/>
         </w:object>
       </w:r>
     </w:p>
@@ -414,7 +414,13 @@
         <w:rPr>
           <w:color w:val="1F4E79" w:themeColor="accent1" w:themeShade="80"/>
         </w:rPr>
-        <w:t>Psuedocode</w:t>
+        <w:t>Pseu</w:t>
+      </w:r>
+      <w:r>
+        <w:rPr>
+          <w:color w:val="1F4E79" w:themeColor="accent1" w:themeShade="80"/>
+        </w:rPr>
+        <w:t>docode</w:t>
       </w:r>
       <w:proofErr w:type="spellEnd"/>
     </w:p>
@@ -439,12 +445,16 @@
     <w:p>
       <w:pPr>
         <w:spacing w:after="140" w:line="240" w:lineRule="auto"/>
-      </w:pPr>
-      <w:proofErr w:type="gramStart"/>
-      <w:r>
-        <w:t>main</w:t>
-      </w:r>
-      <w:proofErr w:type="gramEnd"/>
+        <w:rPr>
+          <w:b/>
+        </w:rPr>
+      </w:pPr>
+      <w:r>
+        <w:rPr>
+          <w:b/>
+        </w:rPr>
+        <w:t>Setup</w:t>
+      </w:r>
     </w:p>
     <w:p>
       <w:pPr>
@@ -682,12 +692,22 @@
     <w:p>
       <w:pPr>
         <w:spacing w:after="140" w:line="240" w:lineRule="auto"/>
-      </w:pPr>
-      <w:proofErr w:type="gramStart"/>
-      <w:r>
-        <w:t>cleanup</w:t>
-      </w:r>
-      <w:proofErr w:type="gramEnd"/>
+        <w:rPr>
+          <w:b/>
+        </w:rPr>
+      </w:pPr>
+      <w:r>
+        <w:rPr>
+          <w:b/>
+        </w:rPr>
+        <w:t>C</w:t>
+      </w:r>
+      <w:r>
+        <w:rPr>
+          <w:b/>
+        </w:rPr>
+        <w:t>leanup</w:t>
+      </w:r>
     </w:p>
     <w:p>
       <w:pPr>
@@ -779,12 +799,21 @@
     </w:p>
     <w:p/>
     <w:p>
-      <w:proofErr w:type="gramStart"/>
-      <w:r>
-        <w:t>music</w:t>
-      </w:r>
-      <w:proofErr w:type="gramEnd"/>
-      <w:r>
+      <w:pPr>
+        <w:rPr>
+          <w:b/>
+        </w:rPr>
+      </w:pPr>
+      <w:r>
+        <w:rPr>
+          <w:b/>
+        </w:rPr>
+        <w:t>Play</w:t>
+      </w:r>
+      <w:r>
+        <w:rPr>
+          <w:b/>
+        </w:rPr>
         <w:t xml:space="preserve"> thread</w:t>
       </w:r>
     </w:p>
@@ -1057,13 +1086,20 @@
     </w:p>
     <w:p/>
     <w:p>
+      <w:r>
+        <w:rPr>
+          <w:b/>
+        </w:rPr>
+        <w:t>Play Thread</w:t>
+      </w:r>
+      <w:r>
+        <w:t xml:space="preserve"> - </w:t>
+      </w:r>
       <w:proofErr w:type="spellStart"/>
-      <w:proofErr w:type="gramStart"/>
       <w:r>
         <w:t>vlc</w:t>
       </w:r>
       <w:proofErr w:type="spellEnd"/>
-      <w:proofErr w:type="gramEnd"/>
       <w:r>
         <w:t xml:space="preserve"> pre render callback</w:t>
       </w:r>
@@ -1095,17 +1131,517 @@
     <w:p/>
     <w:p/>
     <w:p>
+      <w:r>
+        <w:rPr>
+          <w:b/>
+        </w:rPr>
+        <w:lastRenderedPageBreak/>
+        <w:t>Play Thread</w:t>
+      </w:r>
+      <w:r>
+        <w:t xml:space="preserve"> - </w:t>
+      </w:r>
       <w:proofErr w:type="spellStart"/>
-      <w:proofErr w:type="gramStart"/>
+      <w:r>
+        <w:t>vlc</w:t>
+      </w:r>
+      <w:proofErr w:type="spellEnd"/>
+      <w:r>
+        <w:t xml:space="preserve"> post render callback</w:t>
+      </w:r>
+    </w:p>
+    <w:p>
+      <w:r>
+        <w:t>{</w:t>
+      </w:r>
+    </w:p>
+    <w:p>
+      <w:r>
+        <w:tab/>
+      </w:r>
+      <w:proofErr w:type="gramStart"/>
+      <w:r>
+        <w:t>while</w:t>
+      </w:r>
+      <w:proofErr w:type="gramEnd"/>
+      <w:r>
+        <w:t xml:space="preserve"> chunk remaining is not zero</w:t>
+      </w:r>
+    </w:p>
+    <w:p>
+      <w:r>
+        <w:tab/>
+      </w:r>
+      <w:r>
+        <w:tab/>
+      </w:r>
+      <w:proofErr w:type="gramStart"/>
+      <w:r>
+        <w:t>if</w:t>
+      </w:r>
+      <w:proofErr w:type="gramEnd"/>
+      <w:r>
+        <w:t xml:space="preserve"> chunk remaining is greater than or equal to the size of a packet</w:t>
+      </w:r>
+    </w:p>
+    <w:p>
+      <w:r>
+        <w:tab/>
+      </w:r>
+      <w:r>
+        <w:tab/>
+      </w:r>
+      <w:r>
+        <w:tab/>
+      </w:r>
+      <w:proofErr w:type="gramStart"/>
+      <w:r>
+        <w:t>create</w:t>
+      </w:r>
+      <w:proofErr w:type="gramEnd"/>
+      <w:r>
+        <w:t xml:space="preserve"> a full packet from the chunk and send it</w:t>
+      </w:r>
+    </w:p>
+    <w:p>
+      <w:r>
+        <w:tab/>
+      </w:r>
+      <w:r>
+        <w:tab/>
+      </w:r>
+      <w:proofErr w:type="gramStart"/>
+      <w:r>
+        <w:t>otherwise</w:t>
+      </w:r>
+      <w:proofErr w:type="gramEnd"/>
+    </w:p>
+    <w:p>
+      <w:r>
+        <w:tab/>
+      </w:r>
+      <w:r>
+        <w:tab/>
+      </w:r>
+      <w:r>
+        <w:tab/>
+      </w:r>
+      <w:proofErr w:type="gramStart"/>
+      <w:r>
+        <w:t>create</w:t>
+      </w:r>
+      <w:proofErr w:type="gramEnd"/>
+      <w:r>
+        <w:t xml:space="preserve"> a partial packet from the chunk and send it</w:t>
+      </w:r>
+    </w:p>
+    <w:p>
+      <w:r>
+        <w:t>}</w:t>
+      </w:r>
+    </w:p>
+    <w:p/>
+    <w:p>
+      <w:r>
+        <w:rPr>
+          <w:b/>
+        </w:rPr>
+        <w:t>Accept Connection</w:t>
+      </w:r>
+      <w:r>
+        <w:t xml:space="preserve"> - </w:t>
+      </w:r>
+      <w:r>
+        <w:t>control socket accept</w:t>
+      </w:r>
+    </w:p>
+    <w:p>
+      <w:r>
+        <w:t>{</w:t>
+      </w:r>
+    </w:p>
+    <w:p>
+      <w:r>
+        <w:tab/>
+      </w:r>
+      <w:proofErr w:type="gramStart"/>
+      <w:r>
+        <w:t>create</w:t>
+      </w:r>
+      <w:proofErr w:type="gramEnd"/>
+      <w:r>
+        <w:t xml:space="preserve"> a new user list entry for the client</w:t>
+      </w:r>
+    </w:p>
+    <w:p>
+      <w:r>
+        <w:tab/>
+      </w:r>
+      <w:proofErr w:type="gramStart"/>
+      <w:r>
+        <w:t>send</w:t>
+      </w:r>
+      <w:proofErr w:type="gramEnd"/>
+      <w:r>
+        <w:t xml:space="preserve"> the file list to socket</w:t>
+      </w:r>
+    </w:p>
+    <w:p>
+      <w:r>
+        <w:t>}</w:t>
+      </w:r>
+    </w:p>
+    <w:p/>
+    <w:p>
+      <w:r>
+        <w:rPr>
+          <w:b/>
+        </w:rPr>
+        <w:t xml:space="preserve">Receive Command </w:t>
+      </w:r>
+      <w:r>
+        <w:t xml:space="preserve">- </w:t>
+      </w:r>
+      <w:r>
+        <w:t>send file completion</w:t>
+      </w:r>
+    </w:p>
+    <w:p>
+      <w:r>
+        <w:t>{</w:t>
+      </w:r>
+    </w:p>
+    <w:p>
+      <w:r>
+        <w:tab/>
+      </w:r>
+      <w:proofErr w:type="gramStart"/>
+      <w:r>
+        <w:t>receive</w:t>
+      </w:r>
+      <w:proofErr w:type="gramEnd"/>
+      <w:r>
+        <w:t xml:space="preserve"> commands from control socket</w:t>
+      </w:r>
+    </w:p>
+    <w:p>
+      <w:r>
+        <w:tab/>
+      </w:r>
+      <w:proofErr w:type="gramStart"/>
+      <w:r>
+        <w:t>receive</w:t>
+      </w:r>
+      <w:proofErr w:type="gramEnd"/>
+      <w:r>
+        <w:t xml:space="preserve"> from microphone socket</w:t>
+      </w:r>
+    </w:p>
+    <w:p>
+      <w:r>
+        <w:t>}</w:t>
+      </w:r>
+    </w:p>
+    <w:p/>
+    <w:p>
+      <w:r>
+        <w:rPr>
+          <w:b/>
+        </w:rPr>
+        <w:t xml:space="preserve">Receive Command </w:t>
+      </w:r>
+      <w:r>
+        <w:t xml:space="preserve">- </w:t>
+      </w:r>
+      <w:r>
+        <w:t>command receive</w:t>
+      </w:r>
+    </w:p>
+    <w:p>
+      <w:r>
+        <w:t>{</w:t>
+      </w:r>
+    </w:p>
+    <w:p>
+      <w:r>
+        <w:tab/>
+      </w:r>
+      <w:proofErr w:type="gramStart"/>
+      <w:r>
+        <w:t>if</w:t>
+      </w:r>
+      <w:proofErr w:type="gramEnd"/>
+      <w:r>
+        <w:t xml:space="preserve"> partial packet</w:t>
+      </w:r>
+    </w:p>
+    <w:p>
+      <w:r>
+        <w:tab/>
+      </w:r>
+      <w:r>
+        <w:tab/>
+      </w:r>
+      <w:proofErr w:type="gramStart"/>
+      <w:r>
+        <w:t>receive</w:t>
+      </w:r>
+      <w:proofErr w:type="gramEnd"/>
+      <w:r>
+        <w:t xml:space="preserve"> until all data got</w:t>
+      </w:r>
+    </w:p>
+    <w:p>
+      <w:r>
+        <w:tab/>
+      </w:r>
+      <w:r>
+        <w:tab/>
+      </w:r>
+      <w:proofErr w:type="gramStart"/>
+      <w:r>
+        <w:t>execute</w:t>
+      </w:r>
+      <w:proofErr w:type="gramEnd"/>
+      <w:r>
+        <w:t xml:space="preserve"> command</w:t>
+      </w:r>
+    </w:p>
+    <w:p>
+      <w:r>
+        <w:tab/>
+      </w:r>
+      <w:proofErr w:type="gramStart"/>
+      <w:r>
+        <w:t>otherwise</w:t>
+      </w:r>
+      <w:proofErr w:type="gramEnd"/>
+    </w:p>
+    <w:p>
+      <w:r>
+        <w:tab/>
+      </w:r>
+      <w:r>
+        <w:tab/>
+      </w:r>
+      <w:proofErr w:type="gramStart"/>
+      <w:r>
+        <w:t>receive</w:t>
+      </w:r>
+      <w:proofErr w:type="gramEnd"/>
+      <w:r>
+        <w:t xml:space="preserve"> until got command code and size</w:t>
+      </w:r>
+    </w:p>
+    <w:p>
+      <w:r>
+        <w:tab/>
+      </w:r>
+      <w:r>
+        <w:tab/>
+      </w:r>
+      <w:proofErr w:type="gramStart"/>
+      <w:r>
+        <w:t>interpret</w:t>
+      </w:r>
+      <w:proofErr w:type="gramEnd"/>
+      <w:r>
+        <w:t xml:space="preserve"> command</w:t>
+      </w:r>
+    </w:p>
+    <w:p>
       <w:r>
         <w:lastRenderedPageBreak/>
-        <w:t>vlc</w:t>
+        <w:tab/>
+      </w:r>
+      <w:r>
+        <w:tab/>
+      </w:r>
+      <w:proofErr w:type="gramStart"/>
+      <w:r>
+        <w:t>call</w:t>
+      </w:r>
+      <w:proofErr w:type="gramEnd"/>
+      <w:r>
+        <w:t xml:space="preserve"> command function</w:t>
+      </w:r>
+    </w:p>
+    <w:p>
+      <w:r>
+        <w:t>}</w:t>
+      </w:r>
+    </w:p>
+    <w:p>
+      <w:r>
+        <w:rPr>
+          <w:b/>
+        </w:rPr>
+        <w:t>Select Next</w:t>
+      </w:r>
+    </w:p>
+    <w:p>
+      <w:r>
+        <w:t>{</w:t>
+      </w:r>
+    </w:p>
+    <w:p>
+      <w:r>
+        <w:tab/>
+        <w:t>Add song to the end of the queue</w:t>
+      </w:r>
+    </w:p>
+    <w:p>
+      <w:r>
+        <w:t>}</w:t>
+      </w:r>
+    </w:p>
+    <w:p>
+      <w:r>
+        <w:rPr>
+          <w:b/>
+        </w:rPr>
+        <w:t>Mute User</w:t>
+      </w:r>
+    </w:p>
+    <w:p>
+      <w:r>
+        <w:t>{</w:t>
+      </w:r>
+    </w:p>
+    <w:p>
+      <w:r>
+        <w:tab/>
+        <w:t>Block specified user chat</w:t>
+      </w:r>
+    </w:p>
+    <w:p>
+      <w:r>
+        <w:t>}</w:t>
+      </w:r>
+    </w:p>
+    <w:p>
+      <w:pPr>
+        <w:rPr>
+          <w:b/>
+        </w:rPr>
+      </w:pPr>
+      <w:r>
+        <w:rPr>
+          <w:b/>
+        </w:rPr>
+        <w:t>Playback Control</w:t>
+      </w:r>
+    </w:p>
+    <w:p>
+      <w:r>
+        <w:t>{</w:t>
+      </w:r>
+    </w:p>
+    <w:p>
+      <w:r>
+        <w:tab/>
+      </w:r>
+      <w:r>
+        <w:t>Interpret playback control</w:t>
+      </w:r>
+    </w:p>
+    <w:p>
+      <w:r>
+        <w:tab/>
+        <w:t>If control is pause</w:t>
+      </w:r>
+    </w:p>
+    <w:p>
+      <w:r>
+        <w:tab/>
+      </w:r>
+      <w:r>
+        <w:tab/>
+        <w:t>Pause music</w:t>
+      </w:r>
+    </w:p>
+    <w:p>
+      <w:r>
+        <w:tab/>
+        <w:t>If control is play</w:t>
+      </w:r>
+    </w:p>
+    <w:p>
+      <w:r>
+        <w:tab/>
+      </w:r>
+      <w:r>
+        <w:tab/>
+        <w:t>Play music</w:t>
+      </w:r>
+    </w:p>
+    <w:p>
+      <w:r>
+        <w:t>}</w:t>
+      </w:r>
+    </w:p>
+    <w:p>
+      <w:pPr>
+        <w:rPr>
+          <w:b/>
+        </w:rPr>
+      </w:pPr>
+      <w:r>
+        <w:rPr>
+          <w:b/>
+        </w:rPr>
+        <w:t>Request File</w:t>
+      </w:r>
+    </w:p>
+    <w:p>
+      <w:r>
+        <w:t>{</w:t>
+      </w:r>
+    </w:p>
+    <w:p>
+      <w:r>
+        <w:tab/>
+      </w:r>
+      <w:r>
+        <w:t xml:space="preserve">Send song file through TCP socket to client that requested it. </w:t>
+      </w:r>
+    </w:p>
+    <w:p>
+      <w:r>
+        <w:t>}</w:t>
+      </w:r>
+    </w:p>
+    <w:p>
+      <w:pPr>
+        <w:pStyle w:val="Heading2"/>
+        <w:rPr>
+          <w:u w:val="single"/>
+        </w:rPr>
+      </w:pPr>
+      <w:r>
+        <w:rPr>
+          <w:u w:val="single"/>
+        </w:rPr>
+        <w:t>Server Microphone</w:t>
+      </w:r>
+    </w:p>
+    <w:p/>
+    <w:p>
+      <w:pPr>
+        <w:rPr>
+          <w:b/>
+        </w:rPr>
+      </w:pPr>
+      <w:proofErr w:type="spellStart"/>
+      <w:proofErr w:type="gramStart"/>
+      <w:r>
+        <w:rPr>
+          <w:b/>
+        </w:rPr>
+        <w:t>getMicData</w:t>
       </w:r>
       <w:proofErr w:type="spellEnd"/>
       <w:proofErr w:type="gramEnd"/>
-      <w:r>
-        <w:t xml:space="preserve"> post render callback</w:t>
-      </w:r>
     </w:p>
     <w:p>
       <w:r>
@@ -1114,99 +1650,66 @@
     </w:p>
     <w:p>
       <w:r>
-        <w:tab/>
-      </w:r>
-      <w:proofErr w:type="gramStart"/>
-      <w:r>
-        <w:t>while</w:t>
-      </w:r>
-      <w:proofErr w:type="gramEnd"/>
-      <w:r>
-        <w:t xml:space="preserve"> chunk remaining is not zero</w:t>
-      </w:r>
-    </w:p>
-    <w:p>
-      <w:r>
-        <w:tab/>
-      </w:r>
-      <w:r>
-        <w:tab/>
-      </w:r>
-      <w:proofErr w:type="gramStart"/>
-      <w:r>
-        <w:t>if</w:t>
-      </w:r>
-      <w:proofErr w:type="gramEnd"/>
-      <w:r>
-        <w:t xml:space="preserve"> chunk remaining is greater than or equal to the size of a packet</w:t>
-      </w:r>
-    </w:p>
-    <w:p>
-      <w:r>
-        <w:tab/>
-      </w:r>
-      <w:r>
-        <w:tab/>
-      </w:r>
-      <w:r>
-        <w:tab/>
-      </w:r>
-      <w:proofErr w:type="gramStart"/>
-      <w:r>
-        <w:t>create</w:t>
-      </w:r>
-      <w:proofErr w:type="gramEnd"/>
-      <w:r>
-        <w:t xml:space="preserve"> a full packet from the chunk and send it</w:t>
-      </w:r>
-    </w:p>
-    <w:p>
-      <w:r>
-        <w:tab/>
-      </w:r>
-      <w:r>
-        <w:tab/>
-      </w:r>
-      <w:proofErr w:type="gramStart"/>
-      <w:r>
-        <w:t>otherwise</w:t>
-      </w:r>
-      <w:proofErr w:type="gramEnd"/>
-    </w:p>
-    <w:p>
-      <w:r>
-        <w:tab/>
-      </w:r>
-      <w:r>
-        <w:tab/>
-      </w:r>
-      <w:r>
-        <w:tab/>
-      </w:r>
-      <w:proofErr w:type="gramStart"/>
-      <w:r>
-        <w:t>create</w:t>
-      </w:r>
-      <w:proofErr w:type="gramEnd"/>
-      <w:r>
-        <w:t xml:space="preserve"> a partial packet from the chunk and send it</w:t>
-      </w:r>
-    </w:p>
-    <w:p>
-      <w:r>
+        <w:t xml:space="preserve">    </w:t>
+      </w:r>
+      <w:proofErr w:type="gramStart"/>
+      <w:r>
+        <w:t>read</w:t>
+      </w:r>
+      <w:proofErr w:type="gramEnd"/>
+      <w:r>
+        <w:t xml:space="preserve"> Mic Data from client and put to buffer.</w:t>
+      </w:r>
+    </w:p>
+    <w:p>
+      <w:r>
+        <w:t xml:space="preserve">    When buffer is full, pass data to </w:t>
+      </w:r>
+      <w:proofErr w:type="spellStart"/>
+      <w:r>
+        <w:t>addPCMToBroadcast</w:t>
+      </w:r>
+      <w:proofErr w:type="spellEnd"/>
+      <w:r>
+        <w:t xml:space="preserve"> to add the data to</w:t>
+      </w:r>
+    </w:p>
+    <w:p>
+      <w:r>
+        <w:t xml:space="preserve">    </w:t>
+      </w:r>
+      <w:proofErr w:type="gramStart"/>
+      <w:r>
+        <w:t>the</w:t>
+      </w:r>
+      <w:proofErr w:type="gramEnd"/>
+      <w:r>
+        <w:t xml:space="preserve"> music stream</w:t>
+      </w:r>
+    </w:p>
+    <w:p>
+      <w:r>
+        <w:lastRenderedPageBreak/>
         <w:t>}</w:t>
       </w:r>
     </w:p>
     <w:p/>
     <w:p>
-      <w:proofErr w:type="gramStart"/>
-      <w:r>
-        <w:t>control</w:t>
-      </w:r>
-      <w:proofErr w:type="gramEnd"/>
-      <w:r>
-        <w:t xml:space="preserve"> socket accept</w:t>
-      </w:r>
+      <w:pPr>
+        <w:rPr>
+          <w:b/>
+        </w:rPr>
+      </w:pPr>
+      <w:proofErr w:type="spellStart"/>
+      <w:proofErr w:type="gramStart"/>
+      <w:r>
+        <w:rPr>
+          <w:b/>
+        </w:rPr>
+        <w:t>addPCMToBroadcast</w:t>
+      </w:r>
+      <w:proofErr w:type="spellEnd"/>
+      <w:proofErr w:type="gramEnd"/>
     </w:p>
     <w:p>
       <w:r>
@@ -1215,28 +1718,15 @@
     </w:p>
     <w:p>
       <w:r>
-        <w:tab/>
-      </w:r>
-      <w:proofErr w:type="gramStart"/>
-      <w:r>
-        <w:t>create</w:t>
-      </w:r>
-      <w:proofErr w:type="gramEnd"/>
-      <w:r>
-        <w:t xml:space="preserve"> a new user list entry for the client</w:t>
-      </w:r>
-    </w:p>
-    <w:p>
-      <w:r>
-        <w:tab/>
-      </w:r>
-      <w:proofErr w:type="gramStart"/>
-      <w:r>
-        <w:t>send</w:t>
-      </w:r>
-      <w:proofErr w:type="gramEnd"/>
-      <w:r>
-        <w:t xml:space="preserve"> the file list to socket</w:t>
+        <w:t xml:space="preserve">    </w:t>
+      </w:r>
+      <w:proofErr w:type="gramStart"/>
+      <w:r>
+        <w:t>add</w:t>
+      </w:r>
+      <w:proofErr w:type="gramEnd"/>
+      <w:r>
+        <w:t xml:space="preserve"> PCM data to the music stream</w:t>
       </w:r>
     </w:p>
     <w:p>
@@ -1246,272 +1736,16 @@
     </w:p>
     <w:p/>
     <w:p>
-      <w:proofErr w:type="gramStart"/>
-      <w:r>
-        <w:t>send</w:t>
-      </w:r>
-      <w:proofErr w:type="gramEnd"/>
-      <w:r>
-        <w:t xml:space="preserve"> file completion</w:t>
-      </w:r>
-    </w:p>
-    <w:p>
-      <w:r>
-        <w:t>{</w:t>
-      </w:r>
-    </w:p>
-    <w:p>
-      <w:r>
-        <w:tab/>
-      </w:r>
-      <w:proofErr w:type="gramStart"/>
-      <w:r>
-        <w:t>receive</w:t>
-      </w:r>
-      <w:proofErr w:type="gramEnd"/>
-      <w:r>
-        <w:t xml:space="preserve"> commands from control socket</w:t>
-      </w:r>
-    </w:p>
-    <w:p>
-      <w:r>
-        <w:tab/>
-      </w:r>
-      <w:proofErr w:type="gramStart"/>
-      <w:r>
-        <w:t>receive</w:t>
-      </w:r>
-      <w:proofErr w:type="gramEnd"/>
-      <w:r>
-        <w:t xml:space="preserve"> from microphone socket</w:t>
-      </w:r>
-    </w:p>
-    <w:p>
-      <w:r>
-        <w:t>}</w:t>
-      </w:r>
-    </w:p>
-    <w:p/>
-    <w:p>
-      <w:proofErr w:type="gramStart"/>
-      <w:r>
-        <w:t>command</w:t>
-      </w:r>
-      <w:proofErr w:type="gramEnd"/>
-      <w:r>
-        <w:t xml:space="preserve"> receive</w:t>
-      </w:r>
-    </w:p>
-    <w:p>
-      <w:r>
-        <w:t>{</w:t>
-      </w:r>
-    </w:p>
-    <w:p>
-      <w:r>
-        <w:tab/>
-      </w:r>
-      <w:proofErr w:type="gramStart"/>
-      <w:r>
-        <w:t>if</w:t>
-      </w:r>
-      <w:proofErr w:type="gramEnd"/>
-      <w:r>
-        <w:t xml:space="preserve"> partial packet</w:t>
-      </w:r>
-    </w:p>
-    <w:p>
-      <w:r>
-        <w:tab/>
-      </w:r>
-      <w:r>
-        <w:tab/>
-      </w:r>
-      <w:proofErr w:type="gramStart"/>
-      <w:r>
-        <w:t>receive</w:t>
-      </w:r>
-      <w:proofErr w:type="gramEnd"/>
-      <w:r>
-        <w:t xml:space="preserve"> until all data got</w:t>
-      </w:r>
-    </w:p>
-    <w:p>
-      <w:r>
-        <w:tab/>
-      </w:r>
-      <w:r>
-        <w:tab/>
-      </w:r>
-      <w:proofErr w:type="gramStart"/>
-      <w:r>
-        <w:t>execute</w:t>
-      </w:r>
-      <w:proofErr w:type="gramEnd"/>
-      <w:r>
-        <w:t xml:space="preserve"> command</w:t>
-      </w:r>
-    </w:p>
-    <w:p>
-      <w:r>
-        <w:tab/>
-      </w:r>
-      <w:proofErr w:type="gramStart"/>
-      <w:r>
-        <w:t>otherwise</w:t>
-      </w:r>
-      <w:proofErr w:type="gramEnd"/>
-    </w:p>
-    <w:p>
-      <w:r>
-        <w:tab/>
-      </w:r>
-      <w:r>
-        <w:tab/>
-      </w:r>
-      <w:proofErr w:type="gramStart"/>
-      <w:r>
-        <w:t>receive</w:t>
-      </w:r>
-      <w:proofErr w:type="gramEnd"/>
-      <w:r>
-        <w:t xml:space="preserve"> until got command code and size</w:t>
-      </w:r>
-    </w:p>
-    <w:p>
-      <w:r>
-        <w:t>}</w:t>
-      </w:r>
-    </w:p>
-    <w:p>
-      <w:proofErr w:type="spellStart"/>
-      <w:proofErr w:type="gramStart"/>
-      <w:r>
-        <w:lastRenderedPageBreak/>
-        <w:t>initMicCapture</w:t>
-      </w:r>
-      <w:proofErr w:type="spellEnd"/>
-      <w:proofErr w:type="gramEnd"/>
-    </w:p>
-    <w:p>
-      <w:r>
-        <w:t>{</w:t>
-      </w:r>
-    </w:p>
-    <w:p>
-      <w:r>
-        <w:t xml:space="preserve">    </w:t>
-      </w:r>
-      <w:proofErr w:type="gramStart"/>
-      <w:r>
-        <w:t>initialize</w:t>
-      </w:r>
-      <w:proofErr w:type="gramEnd"/>
-      <w:r>
-        <w:t xml:space="preserve"> connection from client to get mic data.</w:t>
-      </w:r>
-    </w:p>
-    <w:p>
-      <w:r>
-        <w:t>}</w:t>
-      </w:r>
-    </w:p>
-    <w:p/>
-    <w:p>
-      <w:proofErr w:type="spellStart"/>
-      <w:proofErr w:type="gramStart"/>
-      <w:r>
-        <w:t>getMicData</w:t>
-      </w:r>
-      <w:proofErr w:type="spellEnd"/>
-      <w:proofErr w:type="gramEnd"/>
-    </w:p>
-    <w:p>
-      <w:r>
-        <w:t>{</w:t>
-      </w:r>
-    </w:p>
-    <w:p>
-      <w:r>
-        <w:t xml:space="preserve">    </w:t>
-      </w:r>
-      <w:proofErr w:type="gramStart"/>
-      <w:r>
-        <w:t>read</w:t>
-      </w:r>
-      <w:proofErr w:type="gramEnd"/>
-      <w:r>
-        <w:t xml:space="preserve"> Mic Data from client and put to buffer.</w:t>
-      </w:r>
-    </w:p>
-    <w:p>
-      <w:r>
-        <w:t xml:space="preserve">    When buffer is full, pass data to </w:t>
-      </w:r>
-      <w:proofErr w:type="spellStart"/>
-      <w:r>
-        <w:t>addPCMToBroadcast</w:t>
-      </w:r>
-      <w:proofErr w:type="spellEnd"/>
-      <w:r>
-        <w:t xml:space="preserve"> to add the data to</w:t>
-      </w:r>
-    </w:p>
-    <w:p>
-      <w:r>
-        <w:t xml:space="preserve">    </w:t>
-      </w:r>
-      <w:proofErr w:type="gramStart"/>
-      <w:r>
-        <w:t>the</w:t>
-      </w:r>
-      <w:proofErr w:type="gramEnd"/>
-      <w:r>
-        <w:t xml:space="preserve"> music stream</w:t>
-      </w:r>
-    </w:p>
-    <w:p>
-      <w:r>
-        <w:t>}</w:t>
-      </w:r>
-    </w:p>
-    <w:p/>
-    <w:p>
-      <w:proofErr w:type="spellStart"/>
-      <w:proofErr w:type="gramStart"/>
-      <w:r>
-        <w:t>addPCMToBroadcast</w:t>
-      </w:r>
-      <w:proofErr w:type="spellEnd"/>
-      <w:proofErr w:type="gramEnd"/>
-    </w:p>
-    <w:p>
-      <w:r>
-        <w:t>{</w:t>
-      </w:r>
-    </w:p>
-    <w:p>
-      <w:r>
-        <w:t xml:space="preserve">    </w:t>
-      </w:r>
-      <w:proofErr w:type="gramStart"/>
-      <w:r>
-        <w:t>add</w:t>
-      </w:r>
-      <w:proofErr w:type="gramEnd"/>
-      <w:r>
-        <w:t xml:space="preserve"> PCM data to the music stream</w:t>
-      </w:r>
-    </w:p>
-    <w:p>
-      <w:r>
-        <w:t>}</w:t>
-      </w:r>
-    </w:p>
-    <w:p/>
-    <w:p>
-      <w:proofErr w:type="gramStart"/>
-      <w:r>
+      <w:pPr>
+        <w:rPr>
+          <w:b/>
+        </w:rPr>
+      </w:pPr>
+      <w:proofErr w:type="gramStart"/>
+      <w:r>
+        <w:rPr>
+          <w:b/>
+        </w:rPr>
         <w:t>broadcast</w:t>
       </w:r>
       <w:proofErr w:type="gramEnd"/>
@@ -1570,11 +1804,17 @@
     </w:p>
     <w:p/>
     <w:p>
-      <w:proofErr w:type="gramStart"/>
-      <w:r>
-        <w:t>main</w:t>
-      </w:r>
-      <w:proofErr w:type="gramEnd"/>
+      <w:pPr>
+        <w:rPr>
+          <w:b/>
+        </w:rPr>
+      </w:pPr>
+      <w:r>
+        <w:rPr>
+          <w:b/>
+        </w:rPr>
+        <w:t>Start</w:t>
+      </w:r>
     </w:p>
     <w:p>
       <w:r>
@@ -1683,13 +1923,22 @@
     </w:p>
     <w:p/>
     <w:p>
-      <w:proofErr w:type="gramStart"/>
-      <w:r>
-        <w:t>play</w:t>
-      </w:r>
-      <w:proofErr w:type="gramEnd"/>
-      <w:r>
-        <w:t xml:space="preserve"> thread</w:t>
+      <w:pPr>
+        <w:rPr>
+          <w:b/>
+        </w:rPr>
+      </w:pPr>
+      <w:r>
+        <w:rPr>
+          <w:b/>
+        </w:rPr>
+        <w:t>P</w:t>
+      </w:r>
+      <w:r>
+        <w:rPr>
+          <w:b/>
+        </w:rPr>
+        <w:t>lay thread</w:t>
       </w:r>
     </w:p>
     <w:p>
@@ -1756,13 +2005,16 @@
     </w:p>
     <w:p/>
     <w:p>
-      <w:proofErr w:type="gramStart"/>
-      <w:r>
-        <w:t>control</w:t>
-      </w:r>
-      <w:proofErr w:type="gramEnd"/>
-      <w:r>
-        <w:t xml:space="preserve"> connect completion</w:t>
+      <w:pPr>
+        <w:rPr>
+          <w:b/>
+        </w:rPr>
+      </w:pPr>
+      <w:r>
+        <w:rPr>
+          <w:b/>
+        </w:rPr>
+        <w:t>Connect TCP control socket</w:t>
       </w:r>
     </w:p>
     <w:p>
@@ -1792,14 +2044,18 @@
     <w:p/>
     <w:p/>
     <w:p>
-      <w:proofErr w:type="gramStart"/>
-      <w:r>
+      <w:r>
+        <w:rPr>
+          <w:b/>
+        </w:rPr>
         <w:lastRenderedPageBreak/>
-        <w:t>command</w:t>
-      </w:r>
-      <w:proofErr w:type="gramEnd"/>
-      <w:r>
-        <w:t xml:space="preserve"> receive</w:t>
+        <w:t xml:space="preserve">Connect TCP control socket </w:t>
+      </w:r>
+      <w:r>
+        <w:t xml:space="preserve">- </w:t>
+      </w:r>
+      <w:r>
+        <w:t>command receive</w:t>
       </w:r>
     </w:p>
     <w:p>
@@ -1880,120 +2136,288 @@
     </w:p>
     <w:p>
       <w:r>
+        <w:tab/>
+      </w:r>
+      <w:r>
+        <w:tab/>
+      </w:r>
+      <w:proofErr w:type="gramStart"/>
+      <w:r>
+        <w:t>interpret</w:t>
+      </w:r>
+      <w:proofErr w:type="gramEnd"/>
+      <w:r>
+        <w:t xml:space="preserve"> command</w:t>
+      </w:r>
+    </w:p>
+    <w:p>
+      <w:r>
+        <w:tab/>
+      </w:r>
+      <w:r>
+        <w:tab/>
+      </w:r>
+      <w:proofErr w:type="gramStart"/>
+      <w:r>
+        <w:t>call</w:t>
+      </w:r>
+      <w:proofErr w:type="gramEnd"/>
+      <w:r>
+        <w:t xml:space="preserve"> command function</w:t>
+      </w:r>
+    </w:p>
+    <w:p>
+      <w:r>
         <w:t>}</w:t>
       </w:r>
     </w:p>
+    <w:p>
+      <w:r>
+        <w:rPr>
+          <w:b/>
+        </w:rPr>
+        <w:t>Send username</w:t>
+      </w:r>
+    </w:p>
+    <w:p>
+      <w:r>
+        <w:t>{</w:t>
+      </w:r>
+    </w:p>
+    <w:p>
+      <w:r>
+        <w:tab/>
+        <w:t>Transmit username over control socket</w:t>
+      </w:r>
+    </w:p>
+    <w:p>
+      <w:r>
+        <w:t>}</w:t>
+      </w:r>
+    </w:p>
+    <w:p>
+      <w:pPr>
+        <w:rPr>
+          <w:b/>
+        </w:rPr>
+      </w:pPr>
+      <w:r>
+        <w:rPr>
+          <w:b/>
+        </w:rPr>
+        <w:t>Receive file/user list</w:t>
+      </w:r>
+    </w:p>
+    <w:p>
+      <w:r>
+        <w:t>{</w:t>
+      </w:r>
+    </w:p>
+    <w:p>
+      <w:r>
+        <w:tab/>
+      </w:r>
+      <w:r>
+        <w:t>Read from control socket</w:t>
+      </w:r>
+    </w:p>
+    <w:p>
+      <w:r>
+        <w:tab/>
+        <w:t>If file</w:t>
+      </w:r>
+    </w:p>
+    <w:p>
+      <w:r>
+        <w:tab/>
+      </w:r>
+      <w:r>
+        <w:tab/>
+        <w:t>Display available songs on screen</w:t>
+      </w:r>
+    </w:p>
+    <w:p>
+      <w:r>
+        <w:tab/>
+        <w:t>If user list</w:t>
+      </w:r>
+    </w:p>
+    <w:p>
+      <w:r>
+        <w:tab/>
+      </w:r>
+      <w:r>
+        <w:tab/>
+        <w:t xml:space="preserve">Display </w:t>
+      </w:r>
+      <w:proofErr w:type="gramStart"/>
+      <w:r>
+        <w:t>current  users</w:t>
+      </w:r>
+      <w:proofErr w:type="gramEnd"/>
+      <w:r>
+        <w:t xml:space="preserve"> on screen</w:t>
+      </w:r>
+    </w:p>
+    <w:p>
+      <w:r>
+        <w:t>}</w:t>
+      </w:r>
+    </w:p>
+    <w:p>
+      <w:r>
+        <w:rPr>
+          <w:b/>
+        </w:rPr>
+        <w:t>Receive Message</w:t>
+      </w:r>
+    </w:p>
+    <w:p>
+      <w:r>
+        <w:t>{</w:t>
+      </w:r>
+    </w:p>
+    <w:p>
+      <w:r>
+        <w:tab/>
+        <w:t>Display message in chat window</w:t>
+      </w:r>
+    </w:p>
+    <w:p>
+      <w:r>
+        <w:t>}</w:t>
+      </w:r>
+    </w:p>
+    <w:p>
+      <w:r>
+        <w:rPr>
+          <w:b/>
+        </w:rPr>
+        <w:t xml:space="preserve">Receive </w:t>
+      </w:r>
+      <w:r>
+        <w:rPr>
+          <w:b/>
+        </w:rPr>
+        <w:t>Thread</w:t>
+      </w:r>
+      <w:r>
+        <w:t xml:space="preserve"> - </w:t>
+      </w:r>
+      <w:r>
+        <w:t>wave</w:t>
+      </w:r>
+      <w:r>
+        <w:t xml:space="preserve"> callback</w:t>
+      </w:r>
+    </w:p>
+    <w:p>
+      <w:r>
+        <w:t>{</w:t>
+      </w:r>
+    </w:p>
+    <w:p>
+      <w:r>
+        <w:tab/>
+      </w:r>
+      <w:proofErr w:type="gramStart"/>
+      <w:r>
+        <w:t>re-queue</w:t>
+      </w:r>
+      <w:proofErr w:type="gramEnd"/>
+      <w:r>
+        <w:t xml:space="preserve"> the finished buffer</w:t>
+      </w:r>
+    </w:p>
+    <w:p>
+      <w:r>
+        <w:lastRenderedPageBreak/>
+        <w:t>}</w:t>
+      </w:r>
+    </w:p>
+    <w:p>
+      <w:pPr>
+        <w:pStyle w:val="Heading2"/>
+        <w:rPr>
+          <w:u w:val="single"/>
+        </w:rPr>
+      </w:pPr>
+      <w:r>
+        <w:rPr>
+          <w:u w:val="single"/>
+        </w:rPr>
+        <w:t>Client</w:t>
+      </w:r>
+      <w:r>
+        <w:rPr>
+          <w:u w:val="single"/>
+        </w:rPr>
+        <w:t xml:space="preserve"> Microphone</w:t>
+      </w:r>
+    </w:p>
+    <w:p>
+      <w:pPr>
+        <w:rPr>
+          <w:b/>
+        </w:rPr>
+      </w:pPr>
+      <w:proofErr w:type="spellStart"/>
+      <w:proofErr w:type="gramStart"/>
+      <w:r>
+        <w:rPr>
+          <w:b/>
+        </w:rPr>
+        <w:t>getInput</w:t>
+      </w:r>
+      <w:proofErr w:type="spellEnd"/>
+      <w:proofErr w:type="gramEnd"/>
+    </w:p>
+    <w:p>
+      <w:r>
+        <w:t>{</w:t>
+      </w:r>
+    </w:p>
+    <w:p>
+      <w:r>
+        <w:t xml:space="preserve">    Get mic input as PCM and put it into send buffer.</w:t>
+      </w:r>
+    </w:p>
+    <w:p>
+      <w:r>
+        <w:t xml:space="preserve">    When buffer is ready for sending call </w:t>
+      </w:r>
+      <w:proofErr w:type="spellStart"/>
+      <w:proofErr w:type="gramStart"/>
+      <w:r>
+        <w:t>sendToServer</w:t>
+      </w:r>
+      <w:proofErr w:type="spellEnd"/>
+      <w:r>
+        <w:t>(</w:t>
+      </w:r>
+      <w:proofErr w:type="gramEnd"/>
+      <w:r>
+        <w:t>).</w:t>
+      </w:r>
+    </w:p>
+    <w:p>
+      <w:r>
+        <w:t>}</w:t>
+      </w:r>
+    </w:p>
     <w:p/>
     <w:p>
-      <w:proofErr w:type="gramStart"/>
-      <w:r>
-        <w:t>wave</w:t>
-      </w:r>
-      <w:proofErr w:type="gramEnd"/>
-      <w:r>
-        <w:t xml:space="preserve"> callback</w:t>
-      </w:r>
-    </w:p>
-    <w:p>
-      <w:r>
-        <w:t>{</w:t>
-      </w:r>
-    </w:p>
-    <w:p>
-      <w:r>
-        <w:tab/>
-      </w:r>
-      <w:proofErr w:type="gramStart"/>
-      <w:r>
-        <w:t>re-queue</w:t>
-      </w:r>
-      <w:proofErr w:type="gramEnd"/>
-      <w:r>
-        <w:t xml:space="preserve"> the finished buffer</w:t>
-      </w:r>
-    </w:p>
-    <w:p>
-      <w:r>
-        <w:t>}</w:t>
-      </w:r>
-    </w:p>
-    <w:p>
+      <w:pPr>
+        <w:rPr>
+          <w:b/>
+        </w:rPr>
+      </w:pPr>
       <w:proofErr w:type="spellStart"/>
       <w:proofErr w:type="gramStart"/>
       <w:r>
-        <w:t>initMicCapture</w:t>
-      </w:r>
-      <w:proofErr w:type="spellEnd"/>
-      <w:proofErr w:type="gramEnd"/>
-    </w:p>
-    <w:p>
-      <w:r>
-        <w:t>{</w:t>
-      </w:r>
-    </w:p>
-    <w:p>
-      <w:r>
-        <w:t xml:space="preserve">    Initialize connection to server.</w:t>
-      </w:r>
-    </w:p>
-    <w:p>
-      <w:r>
-        <w:t xml:space="preserve">    Initialize mic to be ready for capturing PCM data.</w:t>
-      </w:r>
-    </w:p>
-    <w:p>
-      <w:r>
-        <w:t>}</w:t>
-      </w:r>
-    </w:p>
-    <w:p/>
-    <w:p>
-      <w:proofErr w:type="spellStart"/>
-      <w:proofErr w:type="gramStart"/>
-      <w:r>
-        <w:t>getInput</w:t>
-      </w:r>
-      <w:proofErr w:type="spellEnd"/>
-      <w:proofErr w:type="gramEnd"/>
-    </w:p>
-    <w:p>
-      <w:r>
-        <w:t>{</w:t>
-      </w:r>
-    </w:p>
-    <w:p>
-      <w:r>
-        <w:t xml:space="preserve">    Get mic input as PCM and put it into send buffer.</w:t>
-      </w:r>
-    </w:p>
-    <w:p>
-      <w:r>
-        <w:t xml:space="preserve">    When buffer is ready for sending call </w:t>
-      </w:r>
-      <w:proofErr w:type="spellStart"/>
-      <w:proofErr w:type="gramStart"/>
-      <w:r>
-        <w:t>sendToServer</w:t>
-      </w:r>
-      <w:proofErr w:type="spellEnd"/>
-      <w:r>
-        <w:t>(</w:t>
-      </w:r>
-      <w:proofErr w:type="gramEnd"/>
-      <w:r>
-        <w:t>).</w:t>
-      </w:r>
-    </w:p>
-    <w:p>
-      <w:r>
-        <w:t>}</w:t>
-      </w:r>
-    </w:p>
-    <w:p/>
-    <w:p>
-      <w:proofErr w:type="spellStart"/>
-      <w:proofErr w:type="gramStart"/>
-      <w:r>
+        <w:rPr>
+          <w:b/>
+        </w:rPr>
         <w:t>sendToServer</w:t>
       </w:r>
       <w:proofErr w:type="spellEnd"/>
@@ -2039,27 +2463,26 @@
           <w:color w:val="1F4E79" w:themeColor="accent1" w:themeShade="80"/>
           <w:u w:val="single"/>
         </w:rPr>
-        <w:t>Client</w:t>
+        <w:t>Client-UI</w:t>
       </w:r>
       <w:r>
         <w:rPr>
           <w:color w:val="1F4E79" w:themeColor="accent1" w:themeShade="80"/>
           <w:u w:val="single"/>
         </w:rPr>
-        <w:t>-UI</w:t>
-      </w:r>
-      <w:r>
-        <w:rPr>
-          <w:color w:val="1F4E79" w:themeColor="accent1" w:themeShade="80"/>
-          <w:u w:val="single"/>
-        </w:rPr>
         <w:t>:</w:t>
       </w:r>
     </w:p>
     <w:p/>
     <w:p>
       <w:r>
-        <w:t>Connect function</w:t>
+        <w:rPr>
+          <w:b/>
+        </w:rPr>
+        <w:t>Connect</w:t>
+      </w:r>
+      <w:r>
+        <w:t xml:space="preserve"> </w:t>
       </w:r>
     </w:p>
     <w:p>
@@ -2237,13 +2660,20 @@
     </w:p>
     <w:p/>
     <w:p>
+      <w:r>
+        <w:rPr>
+          <w:b/>
+        </w:rPr>
+        <w:t xml:space="preserve">Play </w:t>
+      </w:r>
+      <w:r>
+        <w:t xml:space="preserve">- </w:t>
+      </w:r>
       <w:proofErr w:type="spellStart"/>
-      <w:proofErr w:type="gramStart"/>
       <w:r>
         <w:t>onPlayPressed</w:t>
       </w:r>
       <w:proofErr w:type="spellEnd"/>
-      <w:proofErr w:type="gramEnd"/>
     </w:p>
     <w:p>
       <w:r>
@@ -2314,75 +2744,22 @@
     <w:p/>
     <w:p/>
     <w:p/>
+    <w:p/>
     <w:p>
       <w:bookmarkStart w:id="0" w:name="_GoBack"/>
+      <w:r>
+        <w:rPr>
+          <w:b/>
+        </w:rPr>
+        <w:lastRenderedPageBreak/>
+        <w:t>GUI update</w:t>
+      </w:r>
       <w:bookmarkEnd w:id="0"/>
-    </w:p>
-    <w:p>
-      <w:proofErr w:type="spellStart"/>
-      <w:proofErr w:type="gramStart"/>
-      <w:r>
-        <w:lastRenderedPageBreak/>
-        <w:t>onMicrophoneUsed</w:t>
-      </w:r>
-      <w:proofErr w:type="spellEnd"/>
-      <w:proofErr w:type="gramEnd"/>
-    </w:p>
-    <w:p>
-      <w:r>
-        <w:t>{</w:t>
-      </w:r>
-    </w:p>
-    <w:p>
-      <w:r>
-        <w:tab/>
-      </w:r>
-      <w:proofErr w:type="gramStart"/>
-      <w:r>
-        <w:t>while</w:t>
-      </w:r>
-      <w:proofErr w:type="gramEnd"/>
-      <w:r>
-        <w:t xml:space="preserve"> microphone is being used.</w:t>
-      </w:r>
-    </w:p>
-    <w:p>
-      <w:r>
-        <w:tab/>
-      </w:r>
-      <w:r>
-        <w:tab/>
-      </w:r>
-      <w:proofErr w:type="gramStart"/>
-      <w:r>
-        <w:t>use</w:t>
-      </w:r>
-      <w:proofErr w:type="gramEnd"/>
-      <w:r>
-        <w:t xml:space="preserve"> microphone connection to send raw </w:t>
-      </w:r>
-      <w:proofErr w:type="spellStart"/>
-      <w:r>
-        <w:t>pcm</w:t>
-      </w:r>
-      <w:proofErr w:type="spellEnd"/>
-      <w:r>
-        <w:t xml:space="preserve"> to server.</w:t>
-      </w:r>
-    </w:p>
-    <w:p>
-      <w:r>
-        <w:t>}</w:t>
-      </w:r>
-    </w:p>
-    <w:p>
-      <w:proofErr w:type="gramStart"/>
-      <w:r>
-        <w:t>sound</w:t>
-      </w:r>
-      <w:proofErr w:type="gramEnd"/>
-      <w:r>
-        <w:t xml:space="preserve"> bar graph</w:t>
+      <w:r>
+        <w:t xml:space="preserve"> - </w:t>
+      </w:r>
+      <w:r>
+        <w:t>sound bar graph</w:t>
       </w:r>
     </w:p>
     <w:p>
@@ -2938,6 +3315,28 @@
       <w:szCs w:val="32"/>
     </w:rPr>
   </w:style>
+  <w:style w:type="paragraph" w:styleId="Heading2">
+    <w:name w:val="heading 2"/>
+    <w:basedOn w:val="Normal"/>
+    <w:next w:val="Normal"/>
+    <w:link w:val="Heading2Char"/>
+    <w:uiPriority w:val="9"/>
+    <w:unhideWhenUsed/>
+    <w:qFormat/>
+    <w:rsid w:val="00CA24AE"/>
+    <w:pPr>
+      <w:keepNext/>
+      <w:keepLines/>
+      <w:spacing w:before="40" w:after="0"/>
+      <w:outlineLvl w:val="1"/>
+    </w:pPr>
+    <w:rPr>
+      <w:rFonts w:asciiTheme="majorHAnsi" w:eastAsiaTheme="majorEastAsia" w:hAnsiTheme="majorHAnsi" w:cstheme="majorBidi"/>
+      <w:color w:val="2E74B5" w:themeColor="accent1" w:themeShade="BF"/>
+      <w:sz w:val="26"/>
+      <w:szCs w:val="26"/>
+    </w:rPr>
+  </w:style>
   <w:style w:type="character" w:default="1" w:styleId="DefaultParagraphFont">
     <w:name w:val="Default Paragraph Font"/>
     <w:uiPriority w:val="1"/>
@@ -3054,6 +3453,19 @@
       <w:color w:val="2E74B5" w:themeColor="accent1" w:themeShade="BF"/>
       <w:sz w:val="32"/>
       <w:szCs w:val="32"/>
+    </w:rPr>
+  </w:style>
+  <w:style w:type="character" w:customStyle="1" w:styleId="Heading2Char">
+    <w:name w:val="Heading 2 Char"/>
+    <w:basedOn w:val="DefaultParagraphFont"/>
+    <w:link w:val="Heading2"/>
+    <w:uiPriority w:val="9"/>
+    <w:rsid w:val="00CA24AE"/>
+    <w:rPr>
+      <w:rFonts w:asciiTheme="majorHAnsi" w:eastAsiaTheme="majorEastAsia" w:hAnsiTheme="majorHAnsi" w:cstheme="majorBidi"/>
+      <w:color w:val="2E74B5" w:themeColor="accent1" w:themeShade="BF"/>
+      <w:sz w:val="26"/>
+      <w:szCs w:val="26"/>
     </w:rPr>
   </w:style>
 </w:styles>

</xml_diff>